<commit_message>
Conversion to Ev removed
</commit_message>
<xml_diff>
--- a/To do.docx
+++ b/To do.docx
@@ -23,7 +23,7 @@
                     <pic:cNvPicPr/>
                   </pic:nvPicPr>
                   <pic:blipFill>
-                    <a:blip r:embed="rId4" cstate="print">
+                    <a:blip r:embed="rId5" cstate="print">
                       <a:extLst>
                         <a:ext uri="{28A0092B-C50C-407E-A947-70E740481C1C}">
                           <a14:useLocalDpi xmlns:a14="http://schemas.microsoft.com/office/drawing/2010/main" val="0"/>
@@ -61,13 +61,46 @@
       </w:r>
     </w:p>
     <w:p>
-      <w:r>
-        <w:t>Interpolate the quarterly VKT data to monthly. Currently considering pipeline to fit a sin wave to the seasonal decomposition. Error term to be big for total fuel used difference so that total fuel is unchanged and then MSE so that sin wave fits the data. Need to learn custom error function in pipeline.</w:t>
+      <w:pPr>
+        <w:pStyle w:val="ListParagraph"/>
+        <w:numPr>
+          <w:ilvl w:val="0"/>
+          <w:numId w:val="1"/>
+        </w:numPr>
+      </w:pPr>
+      <w:r>
+        <w:t xml:space="preserve">Seems quite hard, </w:t>
       </w:r>
     </w:p>
     <w:p>
-      <w:r>
-        <w:t>Do a simple average effiency by month and region and calculate total kWh used by using the VKT data.</w:t>
+      <w:pPr>
+        <w:pStyle w:val="ListParagraph"/>
+        <w:numPr>
+          <w:ilvl w:val="0"/>
+          <w:numId w:val="1"/>
+        </w:numPr>
+      </w:pPr>
+      <w:r>
+        <w:t xml:space="preserve">old Nissan leaf is resistive, new is maybe depending on </w:t>
+      </w:r>
+      <w:r>
+        <w:t>trim and also even if it has heat pump it is a hybrid heat pump + resistive heaters.</w:t>
+      </w:r>
+    </w:p>
+    <w:p>
+      <w:r>
+        <w:t>Interpolate the quarterly VKT data to monthly. Currently considering pipeline to fit a sin wave to the seasonal decomposition. Error term to be big for total fuel used difference so that total fuel is unchanged and then MSE so that sin wave fits the data. Need to learn custom error function in pipeline.</w:t>
+      </w:r>
+    </w:p>
+    <w:p>
+      <w:r>
+        <w:t>Find average km driven per car in 2019 and leading up to. Use to calculate kWh based on the number of EVs by region and month</w:t>
+      </w:r>
+      <w:r>
+        <w:t xml:space="preserve"> for light vehicles</w:t>
+      </w:r>
+      <w:r>
+        <w:t>. (month only using efficiency).</w:t>
       </w:r>
     </w:p>
     <w:p>
@@ -91,6 +124,126 @@
     </w:sectPr>
   </w:body>
 </w:document>
+</file>
+
+<file path=word/numbering.xml><?xml version="1.0" encoding="utf-8"?>
+<w:numbering xmlns:wpc="http://schemas.microsoft.com/office/word/2010/wordprocessingCanvas" xmlns:cx="http://schemas.microsoft.com/office/drawing/2014/chartex" xmlns:cx1="http://schemas.microsoft.com/office/drawing/2015/9/8/chartex" xmlns:cx2="http://schemas.microsoft.com/office/drawing/2015/10/21/chartex" xmlns:cx3="http://schemas.microsoft.com/office/drawing/2016/5/9/chartex" xmlns:cx4="http://schemas.microsoft.com/office/drawing/2016/5/10/chartex" xmlns:cx5="http://schemas.microsoft.com/office/drawing/2016/5/11/chartex" xmlns:cx6="http://schemas.microsoft.com/office/drawing/2016/5/12/chartex" xmlns:cx7="http://schemas.microsoft.com/office/drawing/2016/5/13/chartex" xmlns:cx8="http://schemas.microsoft.com/office/drawing/2016/5/14/chartex" xmlns:mc="http://schemas.openxmlformats.org/markup-compatibility/2006" xmlns:aink="http://schemas.microsoft.com/office/drawing/2016/ink" xmlns:am3d="http://schemas.microsoft.com/office/drawing/2017/model3d" xmlns:o="urn:schemas-microsoft-com:office:office" xmlns:r="http://schemas.openxmlformats.org/officeDocument/2006/relationships" xmlns:m="http://schemas.openxmlformats.org/officeDocument/2006/math" xmlns:v="urn:schemas-microsoft-com:vml" xmlns:wp14="http://schemas.microsoft.com/office/word/2010/wordprocessingDrawing" xmlns:wp="http://schemas.openxmlformats.org/drawingml/2006/wordprocessingDrawing" xmlns:w10="urn:schemas-microsoft-com:office:word" xmlns:w="http://schemas.openxmlformats.org/wordprocessingml/2006/main" xmlns:w14="http://schemas.microsoft.com/office/word/2010/wordml" xmlns:w15="http://schemas.microsoft.com/office/word/2012/wordml" xmlns:w16cex="http://schemas.microsoft.com/office/word/2018/wordml/cex" xmlns:w16cid="http://schemas.microsoft.com/office/word/2016/wordml/cid" xmlns:w16="http://schemas.microsoft.com/office/word/2018/wordml" xmlns:w16sdtdh="http://schemas.microsoft.com/office/word/2020/wordml/sdtdatahash" xmlns:w16se="http://schemas.microsoft.com/office/word/2015/wordml/symex" xmlns:wpg="http://schemas.microsoft.com/office/word/2010/wordprocessingGroup" xmlns:wpi="http://schemas.microsoft.com/office/word/2010/wordprocessingInk" xmlns:wne="http://schemas.microsoft.com/office/word/2006/wordml" xmlns:wps="http://schemas.microsoft.com/office/word/2010/wordprocessingShape" mc:Ignorable="w14 w15 w16se w16cid w16 w16cex w16sdtdh wp14">
+  <w:abstractNum w:abstractNumId="0" w15:restartNumberingAfterBreak="0">
+    <w:nsid w:val="62A779D5"/>
+    <w:multiLevelType w:val="hybridMultilevel"/>
+    <w:tmpl w:val="A0F0C128"/>
+    <w:lvl w:ilvl="0" w:tplc="B5E0F4C4">
+      <w:numFmt w:val="bullet"/>
+      <w:lvlText w:val="-"/>
+      <w:lvlJc w:val="left"/>
+      <w:pPr>
+        <w:ind w:left="720" w:hanging="360"/>
+      </w:pPr>
+      <w:rPr>
+        <w:rFonts w:ascii="Calibri" w:eastAsiaTheme="minorEastAsia" w:hAnsi="Calibri" w:cs="Calibri" w:hint="default"/>
+      </w:rPr>
+    </w:lvl>
+    <w:lvl w:ilvl="1" w:tplc="04090003" w:tentative="1">
+      <w:start w:val="1"/>
+      <w:numFmt w:val="bullet"/>
+      <w:lvlText w:val="o"/>
+      <w:lvlJc w:val="left"/>
+      <w:pPr>
+        <w:ind w:left="1440" w:hanging="360"/>
+      </w:pPr>
+      <w:rPr>
+        <w:rFonts w:ascii="Courier New" w:hAnsi="Courier New" w:cs="Courier New" w:hint="default"/>
+      </w:rPr>
+    </w:lvl>
+    <w:lvl w:ilvl="2" w:tplc="04090005" w:tentative="1">
+      <w:start w:val="1"/>
+      <w:numFmt w:val="bullet"/>
+      <w:lvlText w:val=""/>
+      <w:lvlJc w:val="left"/>
+      <w:pPr>
+        <w:ind w:left="2160" w:hanging="360"/>
+      </w:pPr>
+      <w:rPr>
+        <w:rFonts w:ascii="Wingdings" w:hAnsi="Wingdings" w:hint="default"/>
+      </w:rPr>
+    </w:lvl>
+    <w:lvl w:ilvl="3" w:tplc="04090001" w:tentative="1">
+      <w:start w:val="1"/>
+      <w:numFmt w:val="bullet"/>
+      <w:lvlText w:val=""/>
+      <w:lvlJc w:val="left"/>
+      <w:pPr>
+        <w:ind w:left="2880" w:hanging="360"/>
+      </w:pPr>
+      <w:rPr>
+        <w:rFonts w:ascii="Symbol" w:hAnsi="Symbol" w:hint="default"/>
+      </w:rPr>
+    </w:lvl>
+    <w:lvl w:ilvl="4" w:tplc="04090003" w:tentative="1">
+      <w:start w:val="1"/>
+      <w:numFmt w:val="bullet"/>
+      <w:lvlText w:val="o"/>
+      <w:lvlJc w:val="left"/>
+      <w:pPr>
+        <w:ind w:left="3600" w:hanging="360"/>
+      </w:pPr>
+      <w:rPr>
+        <w:rFonts w:ascii="Courier New" w:hAnsi="Courier New" w:cs="Courier New" w:hint="default"/>
+      </w:rPr>
+    </w:lvl>
+    <w:lvl w:ilvl="5" w:tplc="04090005" w:tentative="1">
+      <w:start w:val="1"/>
+      <w:numFmt w:val="bullet"/>
+      <w:lvlText w:val=""/>
+      <w:lvlJc w:val="left"/>
+      <w:pPr>
+        <w:ind w:left="4320" w:hanging="360"/>
+      </w:pPr>
+      <w:rPr>
+        <w:rFonts w:ascii="Wingdings" w:hAnsi="Wingdings" w:hint="default"/>
+      </w:rPr>
+    </w:lvl>
+    <w:lvl w:ilvl="6" w:tplc="04090001" w:tentative="1">
+      <w:start w:val="1"/>
+      <w:numFmt w:val="bullet"/>
+      <w:lvlText w:val=""/>
+      <w:lvlJc w:val="left"/>
+      <w:pPr>
+        <w:ind w:left="5040" w:hanging="360"/>
+      </w:pPr>
+      <w:rPr>
+        <w:rFonts w:ascii="Symbol" w:hAnsi="Symbol" w:hint="default"/>
+      </w:rPr>
+    </w:lvl>
+    <w:lvl w:ilvl="7" w:tplc="04090003" w:tentative="1">
+      <w:start w:val="1"/>
+      <w:numFmt w:val="bullet"/>
+      <w:lvlText w:val="o"/>
+      <w:lvlJc w:val="left"/>
+      <w:pPr>
+        <w:ind w:left="5760" w:hanging="360"/>
+      </w:pPr>
+      <w:rPr>
+        <w:rFonts w:ascii="Courier New" w:hAnsi="Courier New" w:cs="Courier New" w:hint="default"/>
+      </w:rPr>
+    </w:lvl>
+    <w:lvl w:ilvl="8" w:tplc="04090005" w:tentative="1">
+      <w:start w:val="1"/>
+      <w:numFmt w:val="bullet"/>
+      <w:lvlText w:val=""/>
+      <w:lvlJc w:val="left"/>
+      <w:pPr>
+        <w:ind w:left="6480" w:hanging="360"/>
+      </w:pPr>
+      <w:rPr>
+        <w:rFonts w:ascii="Wingdings" w:hAnsi="Wingdings" w:hint="default"/>
+      </w:rPr>
+    </w:lvl>
+  </w:abstractNum>
+  <w:num w:numId="1">
+    <w:abstractNumId w:val="0"/>
+  </w:num>
+</w:numbering>
 </file>
 
 <file path=word/styles.xml><?xml version="1.0" encoding="utf-8"?>
@@ -519,6 +672,17 @@
     <w:semiHidden/>
     <w:unhideWhenUsed/>
   </w:style>
+  <w:style w:type="paragraph" w:styleId="ListParagraph">
+    <w:name w:val="List Paragraph"/>
+    <w:basedOn w:val="Normal"/>
+    <w:uiPriority w:val="34"/>
+    <w:qFormat/>
+    <w:rsid w:val="000E565A"/>
+    <w:pPr>
+      <w:ind w:left="720"/>
+      <w:contextualSpacing/>
+    </w:pPr>
+  </w:style>
 </w:styles>
 </file>
 

</xml_diff>

<commit_message>
added comparison of vkt to eff
</commit_message>
<xml_diff>
--- a/To do.docx
+++ b/To do.docx
@@ -51,12 +51,28 @@
       </w:r>
     </w:p>
     <w:p>
-      <w:r>
+      <w:pPr>
+        <w:rPr>
+          <w:color w:val="70AD47" w:themeColor="accent6"/>
+        </w:rPr>
+      </w:pPr>
+      <w:r>
+        <w:rPr>
+          <w:color w:val="70AD47" w:themeColor="accent6"/>
+        </w:rPr>
         <w:t xml:space="preserve">Read over Rafferty’s email about organizing the code. </w:t>
       </w:r>
     </w:p>
     <w:p>
-      <w:r>
+      <w:pPr>
+        <w:rPr>
+          <w:color w:val="FF0000"/>
+        </w:rPr>
+      </w:pPr>
+      <w:r>
+        <w:rPr>
+          <w:color w:val="FF0000"/>
+        </w:rPr>
         <w:t>Label EVs resistive heater and heat pump heaters.</w:t>
       </w:r>
     </w:p>
@@ -84,11 +100,27 @@
         <w:t xml:space="preserve">old Nissan leaf is resistive, new is maybe depending on </w:t>
       </w:r>
       <w:r>
-        <w:t>trim and also even if it has heat pump it is a hybrid heat pump + resistive heaters.</w:t>
+        <w:t xml:space="preserve">trim </w:t>
+      </w:r>
+      <w:proofErr w:type="gramStart"/>
+      <w:r>
+        <w:t>and also</w:t>
+      </w:r>
+      <w:proofErr w:type="gramEnd"/>
+      <w:r>
+        <w:t xml:space="preserve"> even if it has heat pump it is a hybrid heat pump + resistive heaters.</w:t>
       </w:r>
     </w:p>
     <w:p>
-      <w:r>
+      <w:pPr>
+        <w:rPr>
+          <w:color w:val="FF0000"/>
+        </w:rPr>
+      </w:pPr>
+      <w:r>
+        <w:rPr>
+          <w:color w:val="FF0000"/>
+        </w:rPr>
         <w:t>Interpolate the quarterly VKT data to monthly. Currently considering pipeline to fit a sin wave to the seasonal decomposition. Error term to be big for total fuel used difference so that total fuel is unchanged and then MSE so that sin wave fits the data. Need to learn custom error function in pipeline.</w:t>
       </w:r>
     </w:p>
@@ -100,7 +132,13 @@
         <w:t xml:space="preserve"> for light vehicles</w:t>
       </w:r>
       <w:r>
-        <w:t>. (month only using efficiency).</w:t>
+        <w:t>. (</w:t>
+      </w:r>
+      <w:r>
+        <w:t>Month</w:t>
+      </w:r>
+      <w:r>
+        <w:t xml:space="preserve"> only using efficiency).</w:t>
       </w:r>
     </w:p>
     <w:p>
@@ -114,8 +152,65 @@
         <w:t xml:space="preserve">for a given HDD and CDD. Might also just calculate the power difference between months as if we can decompose approximate it to linear might be able to find the difference much more accurately that we can find total power used. </w:t>
       </w:r>
     </w:p>
-    <w:p/>
-    <w:p/>
+    <w:p>
+      <w:pPr>
+        <w:pStyle w:val="ListParagraph"/>
+        <w:numPr>
+          <w:ilvl w:val="0"/>
+          <w:numId w:val="1"/>
+        </w:numPr>
+      </w:pPr>
+      <w:r>
+        <w:t>Done calculation, difference in efficiency is approx. change over baseline squared</w:t>
+      </w:r>
+    </w:p>
+    <w:p>
+      <w:pPr>
+        <w:pStyle w:val="ListParagraph"/>
+        <w:numPr>
+          <w:ilvl w:val="0"/>
+          <w:numId w:val="1"/>
+        </w:numPr>
+      </w:pPr>
+      <w:r>
+        <w:t>Change in power can depend on only difference in season</w:t>
+      </w:r>
+      <w:r>
+        <w:t>s</w:t>
+      </w:r>
+      <w:r>
+        <w:t>.</w:t>
+      </w:r>
+      <w:r>
+        <w:t xml:space="preserve"> Need to check with Michael/Rafferty if power linear model would be a better idea.</w:t>
+      </w:r>
+    </w:p>
+    <w:p>
+      <w:pPr>
+        <w:pStyle w:val="ListParagraph"/>
+        <w:numPr>
+          <w:ilvl w:val="0"/>
+          <w:numId w:val="1"/>
+        </w:numPr>
+      </w:pPr>
+      <w:r>
+        <w:t xml:space="preserve"> Power usage (kWh/km) vs efficiency (km/kWh) model: R^2 is higher, HDD is same, CDD is more confident, </w:t>
+      </w:r>
+      <w:proofErr w:type="spellStart"/>
+      <w:r>
+        <w:t>qqplot</w:t>
+      </w:r>
+      <w:proofErr w:type="spellEnd"/>
+      <w:r>
+        <w:t xml:space="preserve"> does not seem to fit well as small number of cars that are not very inefficient make the distribution not a normal distribution breaking the assumption of normality, both have slight </w:t>
+      </w:r>
+      <w:r>
+        <w:t>heteroscedasticity</w:t>
+      </w:r>
+      <w:r>
+        <w:t xml:space="preserve"> but could be explained by difference weather responses in cars. </w:t>
+      </w:r>
+    </w:p>
     <w:sectPr>
       <w:pgSz w:w="12240" w:h="15840"/>
       <w:pgMar w:top="1440" w:right="1440" w:bottom="1440" w:left="1440" w:header="708" w:footer="708" w:gutter="0"/>

</xml_diff>